<commit_message>
Documentation for sprint 3 added
</commit_message>
<xml_diff>
--- a/docs/retrospectiveOfSprints/retrospektiva2.docx
+++ b/docs/retrospectiveOfSprints/retrospektiva2.docx
@@ -2,6 +2,614 @@
 <file path=word/document.xml><?xml version="1.0" encoding="utf-8"?>
 <w:document xmlns:wpc="http://schemas.microsoft.com/office/word/2010/wordprocessingCanvas" xmlns:cx="http://schemas.microsoft.com/office/drawing/2014/chartex" xmlns:cx1="http://schemas.microsoft.com/office/drawing/2015/9/8/chartex" xmlns:cx2="http://schemas.microsoft.com/office/drawing/2015/10/21/chartex" xmlns:cx3="http://schemas.microsoft.com/office/drawing/2016/5/9/chartex" xmlns:cx4="http://schemas.microsoft.com/office/drawing/2016/5/10/chartex" xmlns:cx5="http://schemas.microsoft.com/office/drawing/2016/5/11/chartex" xmlns:cx6="http://schemas.microsoft.com/office/drawing/2016/5/12/chartex" xmlns:cx7="http://schemas.microsoft.com/office/drawing/2016/5/13/chartex" xmlns:cx8="http://schemas.microsoft.com/office/drawing/2016/5/14/chartex" xmlns:mc="http://schemas.openxmlformats.org/markup-compatibility/2006" xmlns:aink="http://schemas.microsoft.com/office/drawing/2016/ink" xmlns:am3d="http://schemas.microsoft.com/office/drawing/2017/model3d" xmlns:o="urn:schemas-microsoft-com:office:office" xmlns:r="http://schemas.openxmlformats.org/officeDocument/2006/relationships" xmlns:m="http://schemas.openxmlformats.org/officeDocument/2006/math" xmlns:v="urn:schemas-microsoft-com:vml" xmlns:wp14="http://schemas.microsoft.com/office/word/2010/wordprocessingDrawing" xmlns:wp="http://schemas.openxmlformats.org/drawingml/2006/wordprocessingDrawing" xmlns:w10="urn:schemas-microsoft-com:office:word" xmlns:w="http://schemas.openxmlformats.org/wordprocessingml/2006/main" xmlns:w14="http://schemas.microsoft.com/office/word/2010/wordml" xmlns:w15="http://schemas.microsoft.com/office/word/2012/wordml" xmlns:w16cex="http://schemas.microsoft.com/office/word/2018/wordml/cex" xmlns:w16cid="http://schemas.microsoft.com/office/word/2016/wordml/cid" xmlns:w16="http://schemas.microsoft.com/office/word/2018/wordml" xmlns:w16se="http://schemas.microsoft.com/office/word/2015/wordml/symex" xmlns:wpg="http://schemas.microsoft.com/office/word/2010/wordprocessingGroup" xmlns:wpi="http://schemas.microsoft.com/office/word/2010/wordprocessingInk" xmlns:wne="http://schemas.microsoft.com/office/word/2006/wordml" xmlns:wps="http://schemas.microsoft.com/office/word/2010/wordprocessingShape" mc:Ignorable="w14 w15 w16se w16cid w16 w16cex wp14">
   <w:body>
+    <w:p>
+      <w:pPr>
+        <w:spacing w:before="240" w:after="240" w:line="120" w:lineRule="auto"/>
+        <w:jc w:val="center"/>
+        <w:rPr>
+          <w:sz w:val="44"/>
+          <w:szCs w:val="44"/>
+        </w:rPr>
+      </w:pPr>
+      <w:bookmarkStart w:id="0" w:name="_Hlk56371105"/>
+      <w:proofErr w:type="spellStart"/>
+      <w:r>
+        <w:rPr>
+          <w:sz w:val="44"/>
+          <w:szCs w:val="44"/>
+        </w:rPr>
+        <w:t>Slovenská</w:t>
+      </w:r>
+      <w:proofErr w:type="spellEnd"/>
+      <w:r>
+        <w:rPr>
+          <w:sz w:val="44"/>
+          <w:szCs w:val="44"/>
+        </w:rPr>
+        <w:t xml:space="preserve"> </w:t>
+      </w:r>
+      <w:proofErr w:type="spellStart"/>
+      <w:r>
+        <w:rPr>
+          <w:sz w:val="44"/>
+          <w:szCs w:val="44"/>
+        </w:rPr>
+        <w:t>technická</w:t>
+      </w:r>
+      <w:proofErr w:type="spellEnd"/>
+      <w:r>
+        <w:rPr>
+          <w:sz w:val="44"/>
+          <w:szCs w:val="44"/>
+        </w:rPr>
+        <w:t xml:space="preserve"> </w:t>
+      </w:r>
+      <w:proofErr w:type="spellStart"/>
+      <w:r>
+        <w:rPr>
+          <w:sz w:val="44"/>
+          <w:szCs w:val="44"/>
+        </w:rPr>
+        <w:t>univerzita</w:t>
+      </w:r>
+      <w:proofErr w:type="spellEnd"/>
+      <w:r>
+        <w:rPr>
+          <w:sz w:val="44"/>
+          <w:szCs w:val="44"/>
+        </w:rPr>
+        <w:t xml:space="preserve"> v </w:t>
+      </w:r>
+      <w:proofErr w:type="spellStart"/>
+      <w:r>
+        <w:rPr>
+          <w:sz w:val="44"/>
+          <w:szCs w:val="44"/>
+        </w:rPr>
+        <w:t>Bratislave</w:t>
+      </w:r>
+      <w:proofErr w:type="spellEnd"/>
+    </w:p>
+    <w:p>
+      <w:pPr>
+        <w:spacing w:before="240" w:after="240" w:line="120" w:lineRule="auto"/>
+        <w:jc w:val="center"/>
+        <w:rPr>
+          <w:sz w:val="36"/>
+          <w:szCs w:val="36"/>
+        </w:rPr>
+      </w:pPr>
+      <w:proofErr w:type="spellStart"/>
+      <w:r>
+        <w:rPr>
+          <w:sz w:val="36"/>
+          <w:szCs w:val="36"/>
+        </w:rPr>
+        <w:t>Fakulta</w:t>
+      </w:r>
+      <w:proofErr w:type="spellEnd"/>
+      <w:r>
+        <w:rPr>
+          <w:sz w:val="36"/>
+          <w:szCs w:val="36"/>
+        </w:rPr>
+        <w:t xml:space="preserve"> </w:t>
+      </w:r>
+      <w:proofErr w:type="spellStart"/>
+      <w:r>
+        <w:rPr>
+          <w:sz w:val="36"/>
+          <w:szCs w:val="36"/>
+        </w:rPr>
+        <w:t>informatiky</w:t>
+      </w:r>
+      <w:proofErr w:type="spellEnd"/>
+      <w:r>
+        <w:rPr>
+          <w:sz w:val="36"/>
+          <w:szCs w:val="36"/>
+        </w:rPr>
+        <w:t xml:space="preserve"> </w:t>
+      </w:r>
+      <w:proofErr w:type="gramStart"/>
+      <w:r>
+        <w:rPr>
+          <w:sz w:val="36"/>
+          <w:szCs w:val="36"/>
+        </w:rPr>
+        <w:t>a</w:t>
+      </w:r>
+      <w:proofErr w:type="gramEnd"/>
+      <w:r>
+        <w:rPr>
+          <w:sz w:val="36"/>
+          <w:szCs w:val="36"/>
+        </w:rPr>
+        <w:t xml:space="preserve"> </w:t>
+      </w:r>
+      <w:proofErr w:type="spellStart"/>
+      <w:r>
+        <w:rPr>
+          <w:sz w:val="36"/>
+          <w:szCs w:val="36"/>
+        </w:rPr>
+        <w:t>informačných</w:t>
+      </w:r>
+      <w:proofErr w:type="spellEnd"/>
+      <w:r>
+        <w:rPr>
+          <w:sz w:val="36"/>
+          <w:szCs w:val="36"/>
+        </w:rPr>
+        <w:t xml:space="preserve"> </w:t>
+      </w:r>
+      <w:proofErr w:type="spellStart"/>
+      <w:r>
+        <w:rPr>
+          <w:sz w:val="36"/>
+          <w:szCs w:val="36"/>
+        </w:rPr>
+        <w:t>technológií</w:t>
+      </w:r>
+      <w:proofErr w:type="spellEnd"/>
+    </w:p>
+    <w:p>
+      <w:pPr>
+        <w:spacing w:before="240" w:after="240" w:line="120" w:lineRule="auto"/>
+        <w:jc w:val="center"/>
+      </w:pPr>
+      <w:proofErr w:type="spellStart"/>
+      <w:r>
+        <w:t>Ilkovičova</w:t>
+      </w:r>
+      <w:proofErr w:type="spellEnd"/>
+      <w:r>
+        <w:t xml:space="preserve"> 2, 842 16 Bratislava 4</w:t>
+      </w:r>
+    </w:p>
+    <w:p>
+      <w:pPr>
+        <w:spacing w:before="240" w:after="240"/>
+        <w:rPr>
+          <w:sz w:val="20"/>
+          <w:szCs w:val="20"/>
+        </w:rPr>
+      </w:pPr>
+      <w:r>
+        <w:rPr>
+          <w:sz w:val="20"/>
+          <w:szCs w:val="20"/>
+        </w:rPr>
+        <w:t xml:space="preserve"> </w:t>
+      </w:r>
+    </w:p>
+    <w:p>
+      <w:pPr>
+        <w:spacing w:before="240" w:after="240"/>
+        <w:rPr>
+          <w:sz w:val="16"/>
+          <w:szCs w:val="16"/>
+        </w:rPr>
+      </w:pPr>
+    </w:p>
+    <w:p>
+      <w:pPr>
+        <w:spacing w:before="240" w:after="240"/>
+        <w:rPr>
+          <w:sz w:val="20"/>
+          <w:szCs w:val="20"/>
+        </w:rPr>
+      </w:pPr>
+      <w:r>
+        <w:rPr>
+          <w:noProof/>
+          <w:sz w:val="20"/>
+          <w:szCs w:val="20"/>
+        </w:rPr>
+        <w:drawing>
+          <wp:inline distT="0" distB="0" distL="0" distR="0" wp14:anchorId="01E87846" wp14:editId="4E5AB7D2">
+            <wp:extent cx="5753100" cy="1554480"/>
+            <wp:effectExtent l="0" t="0" r="0" b="0"/>
+            <wp:docPr id="2" name="Obrázok 2"/>
+            <wp:cNvGraphicFramePr>
+              <a:graphicFrameLocks xmlns:a="http://schemas.openxmlformats.org/drawingml/2006/main" noChangeAspect="1"/>
+            </wp:cNvGraphicFramePr>
+            <a:graphic xmlns:a="http://schemas.openxmlformats.org/drawingml/2006/main">
+              <a:graphicData uri="http://schemas.openxmlformats.org/drawingml/2006/picture">
+                <pic:pic xmlns:pic="http://schemas.openxmlformats.org/drawingml/2006/picture">
+                  <pic:nvPicPr>
+                    <pic:cNvPr id="0" name="Picture 2"/>
+                    <pic:cNvPicPr>
+                      <a:picLocks noChangeAspect="1" noChangeArrowheads="1"/>
+                    </pic:cNvPicPr>
+                  </pic:nvPicPr>
+                  <pic:blipFill>
+                    <a:blip r:embed="rId5">
+                      <a:extLst>
+                        <a:ext uri="{28A0092B-C50C-407E-A947-70E740481C1C}">
+                          <a14:useLocalDpi xmlns:a14="http://schemas.microsoft.com/office/drawing/2010/main" val="0"/>
+                        </a:ext>
+                      </a:extLst>
+                    </a:blip>
+                    <a:srcRect/>
+                    <a:stretch>
+                      <a:fillRect/>
+                    </a:stretch>
+                  </pic:blipFill>
+                  <pic:spPr bwMode="auto">
+                    <a:xfrm>
+                      <a:off x="0" y="0"/>
+                      <a:ext cx="5753100" cy="1554480"/>
+                    </a:xfrm>
+                    <a:prstGeom prst="rect">
+                      <a:avLst/>
+                    </a:prstGeom>
+                    <a:noFill/>
+                    <a:ln>
+                      <a:noFill/>
+                    </a:ln>
+                  </pic:spPr>
+                </pic:pic>
+              </a:graphicData>
+            </a:graphic>
+          </wp:inline>
+        </w:drawing>
+      </w:r>
+    </w:p>
+    <w:p>
+      <w:pPr>
+        <w:spacing w:before="240" w:after="240"/>
+        <w:rPr>
+          <w:sz w:val="16"/>
+          <w:szCs w:val="16"/>
+        </w:rPr>
+      </w:pPr>
+    </w:p>
+    <w:p>
+      <w:pPr>
+        <w:spacing w:before="240" w:after="240"/>
+        <w:jc w:val="center"/>
+        <w:rPr>
+          <w:rFonts w:ascii="Trebuchet MS" w:hAnsi="Trebuchet MS"/>
+          <w:b/>
+          <w:sz w:val="72"/>
+          <w:szCs w:val="72"/>
+          <w:lang w:val="sk-SK"/>
+        </w:rPr>
+      </w:pPr>
+      <w:r>
+        <w:rPr>
+          <w:rFonts w:ascii="Trebuchet MS" w:hAnsi="Trebuchet MS"/>
+          <w:b/>
+          <w:sz w:val="72"/>
+          <w:szCs w:val="72"/>
+          <w:lang w:val="sk-SK"/>
+        </w:rPr>
+        <w:t>Retrospektíva druhého šprintu</w:t>
+      </w:r>
+    </w:p>
+    <w:p>
+      <w:pPr>
+        <w:pBdr>
+          <w:top w:val="single" w:sz="24" w:space="1" w:color="FF0000"/>
+        </w:pBdr>
+        <w:spacing w:before="240" w:after="240"/>
+        <w:ind w:left="851" w:right="850"/>
+        <w:jc w:val="center"/>
+        <w:rPr>
+          <w:b/>
+          <w:lang w:val="sk-SK"/>
+        </w:rPr>
+      </w:pPr>
+    </w:p>
+    <w:p>
+      <w:pPr>
+        <w:spacing w:before="240" w:after="240"/>
+        <w:jc w:val="center"/>
+        <w:rPr>
+          <w:i/>
+          <w:sz w:val="52"/>
+          <w:szCs w:val="52"/>
+          <w:lang w:val="sk-SK"/>
+        </w:rPr>
+      </w:pPr>
+      <w:r>
+        <w:rPr>
+          <w:i/>
+          <w:sz w:val="52"/>
+          <w:szCs w:val="52"/>
+          <w:lang w:val="sk-SK"/>
+        </w:rPr>
+        <w:t>Tímový projekt</w:t>
+      </w:r>
+    </w:p>
+    <w:p>
+      <w:pPr>
+        <w:spacing w:before="240" w:after="240"/>
+        <w:jc w:val="center"/>
+        <w:rPr>
+          <w:sz w:val="48"/>
+          <w:szCs w:val="48"/>
+          <w:lang w:val="sk-SK"/>
+        </w:rPr>
+      </w:pPr>
+      <w:r>
+        <w:rPr>
+          <w:sz w:val="48"/>
+          <w:szCs w:val="48"/>
+          <w:lang w:val="sk-SK"/>
+        </w:rPr>
+        <w:t>Tím č. 19</w:t>
+      </w:r>
+    </w:p>
+    <w:p>
+      <w:pPr>
+        <w:spacing w:before="240" w:after="240"/>
+        <w:rPr>
+          <w:sz w:val="20"/>
+          <w:szCs w:val="20"/>
+        </w:rPr>
+      </w:pPr>
+    </w:p>
+    <w:p>
+      <w:pPr>
+        <w:spacing w:before="240" w:after="240"/>
+        <w:rPr>
+          <w:sz w:val="20"/>
+          <w:szCs w:val="20"/>
+        </w:rPr>
+      </w:pPr>
+    </w:p>
+    <w:p>
+      <w:pPr>
+        <w:spacing w:before="240" w:after="240"/>
+        <w:rPr>
+          <w:sz w:val="20"/>
+          <w:szCs w:val="20"/>
+        </w:rPr>
+      </w:pPr>
+    </w:p>
+    <w:p>
+      <w:pPr>
+        <w:spacing w:before="240" w:after="240"/>
+        <w:rPr>
+          <w:sz w:val="20"/>
+          <w:szCs w:val="20"/>
+        </w:rPr>
+      </w:pPr>
+    </w:p>
+    <w:p>
+      <w:pPr>
+        <w:spacing w:before="240" w:after="240"/>
+        <w:rPr>
+          <w:sz w:val="20"/>
+          <w:szCs w:val="20"/>
+        </w:rPr>
+      </w:pPr>
+    </w:p>
+    <w:p>
+      <w:pPr>
+        <w:spacing w:before="240" w:after="240"/>
+        <w:rPr>
+          <w:sz w:val="20"/>
+          <w:szCs w:val="20"/>
+        </w:rPr>
+      </w:pPr>
+    </w:p>
+    <w:p>
+      <w:pPr>
+        <w:spacing w:before="240" w:after="240"/>
+      </w:pPr>
+      <w:proofErr w:type="spellStart"/>
+      <w:r>
+        <w:rPr>
+          <w:b/>
+          <w:bCs/>
+          <w:sz w:val="40"/>
+          <w:szCs w:val="40"/>
+        </w:rPr>
+        <w:t>Vypracoval</w:t>
+      </w:r>
+      <w:proofErr w:type="spellEnd"/>
+      <w:r>
+        <w:rPr>
+          <w:b/>
+          <w:bCs/>
+          <w:sz w:val="40"/>
+          <w:szCs w:val="40"/>
+        </w:rPr>
+        <w:t>:</w:t>
+      </w:r>
+      <w:r>
+        <w:rPr>
+          <w:sz w:val="40"/>
+          <w:szCs w:val="40"/>
+        </w:rPr>
+        <w:t xml:space="preserve"> </w:t>
+      </w:r>
+      <w:r>
+        <w:rPr>
+          <w:sz w:val="40"/>
+          <w:szCs w:val="40"/>
+        </w:rPr>
+        <w:tab/>
+      </w:r>
+      <w:r>
+        <w:rPr>
+          <w:sz w:val="40"/>
+          <w:szCs w:val="40"/>
+        </w:rPr>
+        <w:tab/>
+      </w:r>
+      <w:r>
+        <w:rPr>
+          <w:sz w:val="40"/>
+          <w:szCs w:val="40"/>
+        </w:rPr>
+        <w:tab/>
+        <w:t xml:space="preserve">Viktor </w:t>
+      </w:r>
+      <w:proofErr w:type="spellStart"/>
+      <w:r>
+        <w:rPr>
+          <w:sz w:val="40"/>
+          <w:szCs w:val="40"/>
+        </w:rPr>
+        <w:t>Matovič</w:t>
+      </w:r>
+      <w:proofErr w:type="spellEnd"/>
+      <w:r>
+        <w:rPr>
+          <w:sz w:val="40"/>
+          <w:szCs w:val="40"/>
+        </w:rPr>
+        <w:tab/>
+      </w:r>
+      <w:r>
+        <w:rPr>
+          <w:sz w:val="40"/>
+          <w:szCs w:val="40"/>
+        </w:rPr>
+        <w:tab/>
+      </w:r>
+      <w:r>
+        <w:rPr>
+          <w:sz w:val="40"/>
+          <w:szCs w:val="40"/>
+        </w:rPr>
+        <w:tab/>
+      </w:r>
+      <w:proofErr w:type="gramStart"/>
+      <w:r>
+        <w:rPr>
+          <w:sz w:val="40"/>
+          <w:szCs w:val="40"/>
+        </w:rPr>
+        <w:tab/>
+        <w:t xml:space="preserve"> </w:t>
+      </w:r>
+      <w:r>
+        <w:rPr>
+          <w:sz w:val="40"/>
+          <w:szCs w:val="40"/>
+        </w:rPr>
+        <w:t xml:space="preserve"> </w:t>
+      </w:r>
+      <w:proofErr w:type="spellStart"/>
+      <w:r>
+        <w:rPr>
+          <w:b/>
+          <w:bCs/>
+          <w:sz w:val="40"/>
+          <w:szCs w:val="40"/>
+        </w:rPr>
+        <w:t>Vedúci</w:t>
+      </w:r>
+      <w:proofErr w:type="spellEnd"/>
+      <w:proofErr w:type="gramEnd"/>
+      <w:r>
+        <w:rPr>
+          <w:b/>
+          <w:bCs/>
+          <w:sz w:val="40"/>
+          <w:szCs w:val="40"/>
+        </w:rPr>
+        <w:t xml:space="preserve"> </w:t>
+      </w:r>
+      <w:proofErr w:type="spellStart"/>
+      <w:r>
+        <w:rPr>
+          <w:b/>
+          <w:bCs/>
+          <w:sz w:val="40"/>
+          <w:szCs w:val="40"/>
+        </w:rPr>
+        <w:t>projektu</w:t>
+      </w:r>
+      <w:proofErr w:type="spellEnd"/>
+      <w:r>
+        <w:rPr>
+          <w:b/>
+          <w:bCs/>
+          <w:sz w:val="40"/>
+          <w:szCs w:val="40"/>
+        </w:rPr>
+        <w:t>:</w:t>
+      </w:r>
+      <w:r>
+        <w:rPr>
+          <w:sz w:val="40"/>
+          <w:szCs w:val="40"/>
+        </w:rPr>
+        <w:t xml:space="preserve"> </w:t>
+      </w:r>
+      <w:r>
+        <w:rPr>
+          <w:sz w:val="40"/>
+          <w:szCs w:val="40"/>
+        </w:rPr>
+        <w:tab/>
+      </w:r>
+      <w:r>
+        <w:rPr>
+          <w:sz w:val="40"/>
+          <w:szCs w:val="40"/>
+        </w:rPr>
+        <w:t xml:space="preserve">Ing. </w:t>
+      </w:r>
+      <w:proofErr w:type="spellStart"/>
+      <w:r>
+        <w:rPr>
+          <w:sz w:val="40"/>
+          <w:szCs w:val="40"/>
+        </w:rPr>
+        <w:t>Pavol</w:t>
+      </w:r>
+      <w:proofErr w:type="spellEnd"/>
+      <w:r>
+        <w:rPr>
+          <w:sz w:val="40"/>
+          <w:szCs w:val="40"/>
+        </w:rPr>
+        <w:t xml:space="preserve"> </w:t>
+      </w:r>
+      <w:proofErr w:type="spellStart"/>
+      <w:r>
+        <w:rPr>
+          <w:sz w:val="40"/>
+          <w:szCs w:val="40"/>
+        </w:rPr>
+        <w:t>Helebrandt</w:t>
+      </w:r>
+      <w:proofErr w:type="spellEnd"/>
+      <w:r>
+        <w:rPr>
+          <w:sz w:val="40"/>
+          <w:szCs w:val="40"/>
+        </w:rPr>
+        <w:t xml:space="preserve"> </w:t>
+      </w:r>
+      <w:proofErr w:type="spellStart"/>
+      <w:r>
+        <w:rPr>
+          <w:sz w:val="40"/>
+          <w:szCs w:val="40"/>
+        </w:rPr>
+        <w:t>Phd</w:t>
+      </w:r>
+      <w:proofErr w:type="spellEnd"/>
+      <w:r>
+        <w:rPr>
+          <w:sz w:val="40"/>
+          <w:szCs w:val="40"/>
+        </w:rPr>
+        <w:t>.</w:t>
+      </w:r>
+      <w:r>
+        <w:t xml:space="preserve"> </w:t>
+      </w:r>
+      <w:bookmarkEnd w:id="0"/>
+    </w:p>
     <w:p>
       <w:pPr>
         <w:jc w:val="center"/>
@@ -19,6 +627,7 @@
         <w:rPr>
           <w:noProof/>
         </w:rPr>
+        <w:lastRenderedPageBreak/>
         <mc:AlternateContent>
           <mc:Choice Requires="wps">
             <w:drawing>
@@ -225,43 +834,7 @@
           <w:szCs w:val="28"/>
           <w:lang w:val="sk-SK"/>
         </w:rPr>
-        <w:t xml:space="preserve"> tím č. 19 sa ku koncu </w:t>
-      </w:r>
-      <w:r>
-        <w:rPr>
-          <w:rFonts w:ascii="Arial" w:hAnsi="Arial" w:cs="Arial"/>
-          <w:color w:val="000000"/>
-          <w:spacing w:val="-8"/>
-          <w:w w:val="105"/>
-          <w:sz w:val="28"/>
-          <w:szCs w:val="28"/>
-          <w:lang w:val="sk-SK"/>
-        </w:rPr>
-        <w:t>druhé</w:t>
-      </w:r>
-      <w:r>
-        <w:rPr>
-          <w:rFonts w:ascii="Arial" w:hAnsi="Arial" w:cs="Arial"/>
-          <w:color w:val="000000"/>
-          <w:spacing w:val="-8"/>
-          <w:w w:val="105"/>
-          <w:sz w:val="28"/>
-          <w:szCs w:val="28"/>
-          <w:lang w:val="sk-SK"/>
-        </w:rPr>
-        <w:t>ho šprintu stretáva na vyhodnotenie predošlých aktivít</w:t>
-      </w:r>
-      <w:r>
-        <w:rPr>
-          <w:rFonts w:ascii="Arial" w:hAnsi="Arial" w:cs="Arial"/>
-          <w:color w:val="000000"/>
-          <w:spacing w:val="-8"/>
-          <w:w w:val="105"/>
-          <w:sz w:val="28"/>
-          <w:szCs w:val="28"/>
-          <w:lang w:val="sk-SK"/>
-        </w:rPr>
-        <w:t xml:space="preserve"> </w:t>
+        <w:t xml:space="preserve"> tím č. 19 sa ku koncu druhého šprintu stretáva na vyhodnotenie predošlých aktivít </w:t>
       </w:r>
       <w:r>
         <w:rPr>
@@ -337,31 +910,7 @@
           <w:szCs w:val="28"/>
           <w:lang w:val="sk-SK"/>
         </w:rPr>
-        <w:t>. Predchádzajúci šprint trval obvyklú a odpor</w:t>
-      </w:r>
-      <w:r>
-        <w:rPr>
-          <w:rFonts w:ascii="Arial" w:hAnsi="Arial" w:cs="Arial"/>
-          <w:color w:val="000000"/>
-          <w:spacing w:val="-14"/>
-          <w:w w:val="105"/>
-          <w:sz w:val="28"/>
-          <w:szCs w:val="28"/>
-          <w:lang w:val="sk-SK"/>
-        </w:rPr>
-        <w:t>ú</w:t>
-      </w:r>
-      <w:r>
-        <w:rPr>
-          <w:rFonts w:ascii="Arial" w:hAnsi="Arial" w:cs="Arial"/>
-          <w:color w:val="000000"/>
-          <w:spacing w:val="-14"/>
-          <w:w w:val="105"/>
-          <w:sz w:val="28"/>
-          <w:szCs w:val="28"/>
-          <w:lang w:val="sk-SK"/>
-        </w:rPr>
-        <w:t xml:space="preserve">čanú dobu: 2 </w:t>
+        <w:t xml:space="preserve">. Predchádzajúci šprint trval obvyklú a odporúčanú dobu: 2 </w:t>
       </w:r>
       <w:proofErr w:type="spellStart"/>
       <w:r>
@@ -387,19 +936,7 @@
           <w:szCs w:val="28"/>
           <w:lang w:val="sk-SK"/>
         </w:rPr>
-        <w:t xml:space="preserve"> týždne.</w:t>
-      </w:r>
-      <w:r>
-        <w:rPr>
-          <w:rFonts w:ascii="Arial" w:hAnsi="Arial" w:cs="Arial"/>
-          <w:color w:val="000000"/>
-          <w:spacing w:val="-18"/>
-          <w:w w:val="105"/>
-          <w:sz w:val="28"/>
-          <w:szCs w:val="28"/>
-          <w:lang w:val="sk-SK"/>
-        </w:rPr>
-        <w:t xml:space="preserve"> V dôsledku čakanie na prístup ku </w:t>
+        <w:t xml:space="preserve"> týždne. V dôsledku čakanie na prístup ku </w:t>
       </w:r>
       <w:proofErr w:type="spellStart"/>
       <w:r>
@@ -555,62 +1092,7 @@
                 <w:szCs w:val="24"/>
                 <w:lang w:val="sk-SK"/>
               </w:rPr>
-              <w:t>Nedeľa</w:t>
-            </w:r>
-            <w:r>
-              <w:rPr>
-                <w:rFonts w:ascii="Arial" w:hAnsi="Arial" w:cs="Arial"/>
-                <w:color w:val="000000"/>
-                <w:spacing w:val="-16"/>
-                <w:sz w:val="24"/>
-                <w:szCs w:val="24"/>
-                <w:lang w:val="sk-SK"/>
-              </w:rPr>
-              <w:t xml:space="preserve"> </w:t>
-            </w:r>
-            <w:r>
-              <w:rPr>
-                <w:rFonts w:ascii="Arial" w:hAnsi="Arial" w:cs="Arial"/>
-                <w:color w:val="000000"/>
-                <w:spacing w:val="-16"/>
-                <w:sz w:val="24"/>
-                <w:szCs w:val="24"/>
-                <w:lang w:val="sk-SK"/>
-              </w:rPr>
-              <w:t>15</w:t>
-            </w:r>
-            <w:r>
-              <w:rPr>
-                <w:rFonts w:ascii="Arial" w:hAnsi="Arial" w:cs="Arial"/>
-                <w:color w:val="000000"/>
-                <w:spacing w:val="-16"/>
-                <w:sz w:val="24"/>
-                <w:szCs w:val="24"/>
-                <w:lang w:val="sk-SK"/>
-              </w:rPr>
-              <w:t xml:space="preserve"> . Novembra, od ( cca ) </w:t>
-            </w:r>
-            <w:r>
-              <w:rPr>
-                <w:rFonts w:ascii="Arial" w:hAnsi="Arial" w:cs="Arial"/>
-                <w:color w:val="000000"/>
-                <w:spacing w:val="-16"/>
-                <w:sz w:val="24"/>
-                <w:szCs w:val="24"/>
-                <w:lang w:val="sk-SK"/>
-              </w:rPr>
-              <w:t>18</w:t>
-            </w:r>
-            <w:r>
-              <w:rPr>
-                <w:rFonts w:ascii="Arial" w:hAnsi="Arial" w:cs="Arial"/>
-                <w:color w:val="000000"/>
-                <w:spacing w:val="-16"/>
-                <w:sz w:val="24"/>
-                <w:szCs w:val="24"/>
-                <w:lang w:val="sk-SK"/>
-              </w:rPr>
-              <w:t xml:space="preserve"> :0 0 - </w:t>
+              <w:t xml:space="preserve">Nedeľa 15 . Novembra, od ( cca ) 18 :0 0 - </w:t>
             </w:r>
             <w:r>
               <w:rPr>
@@ -621,29 +1103,7 @@
                 <w:szCs w:val="24"/>
                 <w:lang w:val="sk-SK"/>
               </w:rPr>
-              <w:t xml:space="preserve">2 </w:t>
-            </w:r>
-            <w:r>
-              <w:rPr>
-                <w:rFonts w:ascii="Arial" w:hAnsi="Arial" w:cs="Arial"/>
-                <w:color w:val="000000"/>
-                <w:spacing w:val="-18"/>
-                <w:sz w:val="24"/>
-                <w:szCs w:val="24"/>
-                <w:lang w:val="sk-SK"/>
-              </w:rPr>
-              <w:t>0</w:t>
-            </w:r>
-            <w:r>
-              <w:rPr>
-                <w:rFonts w:ascii="Arial" w:hAnsi="Arial" w:cs="Arial"/>
-                <w:color w:val="000000"/>
-                <w:spacing w:val="-18"/>
-                <w:sz w:val="24"/>
-                <w:szCs w:val="24"/>
-                <w:lang w:val="sk-SK"/>
-              </w:rPr>
-              <w:t xml:space="preserve"> :</w:t>
+              <w:t>2 0 :</w:t>
             </w:r>
             <w:r>
               <w:rPr>
@@ -743,51 +1203,7 @@
                 <w:szCs w:val="24"/>
                 <w:lang w:val="sk-SK"/>
               </w:rPr>
-              <w:t>konferenčný hovor</w:t>
-            </w:r>
-            <w:r>
-              <w:rPr>
-                <w:rFonts w:ascii="Arial" w:hAnsi="Arial" w:cs="Arial"/>
-                <w:color w:val="000000"/>
-                <w:spacing w:val="-19"/>
-                <w:sz w:val="24"/>
-                <w:szCs w:val="24"/>
-                <w:lang w:val="sk-SK"/>
-              </w:rPr>
-              <w:t xml:space="preserve"> </w:t>
-            </w:r>
-            <w:r>
-              <w:rPr>
-                <w:rFonts w:ascii="Arial" w:hAnsi="Arial" w:cs="Arial"/>
-                <w:color w:val="000000"/>
-                <w:spacing w:val="-19"/>
-                <w:sz w:val="24"/>
-                <w:szCs w:val="24"/>
-                <w:lang w:val="sk-SK"/>
-              </w:rPr>
-              <w:t>v Genera</w:t>
-            </w:r>
-            <w:r>
-              <w:rPr>
-                <w:rFonts w:ascii="Arial" w:hAnsi="Arial" w:cs="Arial"/>
-                <w:color w:val="000000"/>
-                <w:spacing w:val="-19"/>
-                <w:sz w:val="24"/>
-                <w:szCs w:val="24"/>
-                <w:lang w:val="sk-SK"/>
-              </w:rPr>
-              <w:t>l</w:t>
-            </w:r>
-            <w:r>
-              <w:rPr>
-                <w:rFonts w:ascii="Arial" w:hAnsi="Arial" w:cs="Arial"/>
-                <w:color w:val="000000"/>
-                <w:spacing w:val="-19"/>
-                <w:sz w:val="24"/>
-                <w:szCs w:val="24"/>
-                <w:lang w:val="sk-SK"/>
-              </w:rPr>
-              <w:t xml:space="preserve"> </w:t>
+              <w:t xml:space="preserve">konferenčný hovor v General </w:t>
             </w:r>
             <w:proofErr w:type="spellStart"/>
             <w:r>
@@ -914,51 +1330,7 @@
                 <w:szCs w:val="24"/>
                 <w:lang w:val="sk-SK"/>
               </w:rPr>
-              <w:t>2. Novembra</w:t>
-            </w:r>
-            <w:r>
-              <w:rPr>
-                <w:rFonts w:ascii="Arial" w:hAnsi="Arial" w:cs="Arial"/>
-                <w:color w:val="000000"/>
-                <w:spacing w:val="-15"/>
-                <w:sz w:val="24"/>
-                <w:szCs w:val="24"/>
-                <w:lang w:val="sk-SK"/>
-              </w:rPr>
-              <w:t xml:space="preserve"> - </w:t>
-            </w:r>
-            <w:r>
-              <w:rPr>
-                <w:rFonts w:ascii="Arial" w:hAnsi="Arial" w:cs="Arial"/>
-                <w:color w:val="000000"/>
-                <w:spacing w:val="-15"/>
-                <w:sz w:val="24"/>
-                <w:szCs w:val="24"/>
-                <w:lang w:val="sk-SK"/>
-              </w:rPr>
-              <w:t>16</w:t>
-            </w:r>
-            <w:r>
-              <w:rPr>
-                <w:rFonts w:ascii="Arial" w:hAnsi="Arial" w:cs="Arial"/>
-                <w:color w:val="000000"/>
-                <w:spacing w:val="-15"/>
-                <w:sz w:val="24"/>
-                <w:szCs w:val="24"/>
-                <w:lang w:val="sk-SK"/>
-              </w:rPr>
-              <w:t xml:space="preserve"> . </w:t>
-            </w:r>
-            <w:r>
-              <w:rPr>
-                <w:rFonts w:ascii="Arial" w:hAnsi="Arial" w:cs="Arial"/>
-                <w:color w:val="000000"/>
-                <w:spacing w:val="-15"/>
-                <w:sz w:val="24"/>
-                <w:szCs w:val="24"/>
-                <w:lang w:val="sk-SK"/>
-              </w:rPr>
-              <w:t>Novembra</w:t>
+              <w:t>2. Novembra - 16 . Novembra</w:t>
             </w:r>
           </w:p>
         </w:tc>
@@ -1603,14 +1975,6 @@
           <w:lang w:val="sk-SK"/>
         </w:rPr>
         <w:tab/>
-      </w:r>
-      <w:r>
-        <w:rPr>
-          <w:rFonts w:ascii="Arial" w:hAnsi="Arial" w:cs="Arial"/>
-          <w:sz w:val="28"/>
-          <w:szCs w:val="28"/>
-          <w:lang w:val="sk-SK"/>
-        </w:rPr>
         <w:t xml:space="preserve">Jakub vytvoril prototyp pre </w:t>
       </w:r>
       <w:proofErr w:type="spellStart"/>
@@ -1631,25 +1995,7 @@
           <w:szCs w:val="28"/>
           <w:lang w:val="sk-SK"/>
         </w:rPr>
-        <w:t xml:space="preserve"> injekcie, ktor</w:t>
-      </w:r>
-      <w:r>
-        <w:rPr>
-          <w:rFonts w:ascii="Arial" w:hAnsi="Arial" w:cs="Arial"/>
-          <w:sz w:val="28"/>
-          <w:szCs w:val="28"/>
-          <w:lang w:val="sk-SK"/>
-        </w:rPr>
-        <w:t>ý</w:t>
-      </w:r>
-      <w:r>
-        <w:rPr>
-          <w:rFonts w:ascii="Arial" w:hAnsi="Arial" w:cs="Arial"/>
-          <w:sz w:val="28"/>
-          <w:szCs w:val="28"/>
-          <w:lang w:val="sk-SK"/>
-        </w:rPr>
-        <w:t xml:space="preserve"> by bol vhodnou súčasťou scenáru. </w:t>
+        <w:t xml:space="preserve"> injekcie, ktorý by bol vhodnou súčasťou scenáru. </w:t>
       </w:r>
       <w:proofErr w:type="spellStart"/>
       <w:r>
@@ -3819,6 +4165,7 @@
   <w:style w:type="character" w:default="1" w:styleId="Predvolenpsmoodseku">
     <w:name w:val="Default Paragraph Font"/>
     <w:uiPriority w:val="1"/>
+    <w:semiHidden/>
     <w:unhideWhenUsed/>
   </w:style>
   <w:style w:type="table" w:default="1" w:styleId="Normlnatabuka">

</xml_diff>